<commit_message>
added second modal in cart for baseline checkout functionality and added info to all skills cards.
</commit_message>
<xml_diff>
--- a/docs/Domka Website Copywrite.docx
+++ b/docs/Domka Website Copywrite.docx
@@ -95,7 +95,10 @@
         <w:t xml:space="preserve">Read more – </w:t>
       </w:r>
       <w:r>
-        <w:t>Through out my entire time in school, we spent a great deal of time</w:t>
+        <w:t>Throughout</w:t>
+      </w:r>
+      <w:r>
+        <w:t xml:space="preserve"> my entire time in school, we spent a great deal of time</w:t>
       </w:r>
       <w:r>
         <w:t xml:space="preserve"> learning </w:t>
@@ -137,7 +140,19 @@
         <w:t xml:space="preserve"> and that’s when the rest of our features were added to complete the application. Our third and final semester of OOP related courses</w:t>
       </w:r>
       <w:r>
-        <w:t xml:space="preserve"> was called Object-Oriented Design and in this class we were tasked with creating our own program from scratch using</w:t>
+        <w:t xml:space="preserve"> was called Object-Oriented </w:t>
+      </w:r>
+      <w:r>
+        <w:t>Design</w:t>
+      </w:r>
+      <w:r>
+        <w:t xml:space="preserve"> </w:t>
+      </w:r>
+      <w:r>
+        <w:t xml:space="preserve">and </w:t>
+      </w:r>
+      <w:r>
+        <w:t>we were tasked with creating our own program from scratch using</w:t>
       </w:r>
       <w:r>
         <w:t xml:space="preserve"> three different design patterns</w:t>
@@ -231,7 +246,13 @@
         <w:t xml:space="preserve"> connect an MS SQL database to the application to store previous purchases and keep track of product quantities. </w:t>
       </w:r>
       <w:r>
-        <w:t>During this time we also worked on a group project of our own choosing and were tasked with doing the same thing, but as a group without much guidance.</w:t>
+        <w:t xml:space="preserve">During this </w:t>
+      </w:r>
+      <w:r>
+        <w:t>time,</w:t>
+      </w:r>
+      <w:r>
+        <w:t xml:space="preserve"> we also worked on a group project of our own choosing and were tasked with doing the same thing, but as a group without much guidance.</w:t>
       </w:r>
     </w:p>
     <w:p/>
@@ -328,7 +349,19 @@
         <w:t xml:space="preserve">– We first started learning about MS SQL in our first semester course – Data Concepts – and continued to learn about it more in depth during our Database Design and Advanced Data Management courses. In Data Concepts, we learned a lot about syntax, keys/relationships and diagrams - such as a Crows Foot diagram. In Database Design, we learned the importance of design processes and spent a great deal of time focusing more on topics that were only introduced to us before – such as normalization and data integrity. Finally, in Advanced Data </w:t>
       </w:r>
       <w:r>
-        <w:t>Management, we were introduced to Power BI and more advanced concepts relating to query optimization such as the use of indexes. Although we were taught the majority of our knowledge in the three course mentioned above, we did take that knowledge and use it in other projects throughout the program to reinforce our knowledge and proper techniques.</w:t>
+        <w:t xml:space="preserve">Management, we were introduced to Power BI and more advanced concepts relating to query optimization such as the use of indexes. Although we were taught </w:t>
+      </w:r>
+      <w:r>
+        <w:t>most of</w:t>
+      </w:r>
+      <w:r>
+        <w:t xml:space="preserve"> our knowledge in the three course</w:t>
+      </w:r>
+      <w:r>
+        <w:t>s</w:t>
+      </w:r>
+      <w:r>
+        <w:t xml:space="preserve"> mentioned above, we did take that knowledge and use it in other projects throughout the program to reinforce our knowledge and proper techniques.</w:t>
       </w:r>
     </w:p>
     <w:p/>
@@ -384,20 +417,32 @@
     </w:p>
     <w:p/>
     <w:p>
+      <w:proofErr w:type="spellStart"/>
       <w:r>
         <w:t>Blazor</w:t>
       </w:r>
+      <w:proofErr w:type="spellEnd"/>
       <w:r>
         <w:t xml:space="preserve"> card – </w:t>
       </w:r>
+      <w:proofErr w:type="spellStart"/>
       <w:r>
         <w:t>Blazor</w:t>
       </w:r>
+      <w:proofErr w:type="spellEnd"/>
       <w:r>
         <w:t xml:space="preserve"> was only introduced to us as students in our Capstone project. We were tasked with starting a new project, rather than </w:t>
       </w:r>
       <w:r>
-        <w:t xml:space="preserve">working on an older project from previous semesters, and our instructor tasked us with researching and implementing Blazor </w:t>
+        <w:t xml:space="preserve">working on an older project from previous semesters, and our instructor tasked us with researching and implementing </w:t>
+      </w:r>
+      <w:proofErr w:type="spellStart"/>
+      <w:r>
+        <w:t>Blazor</w:t>
+      </w:r>
+      <w:proofErr w:type="spellEnd"/>
+      <w:r>
+        <w:t xml:space="preserve"> </w:t>
       </w:r>
       <w:r>
         <w:t>as the web framework to use for our Lego application.</w:t>
@@ -413,8 +458,13 @@
       <w:r>
         <w:t xml:space="preserve"> </w:t>
       </w:r>
-      <w:r>
-        <w:t xml:space="preserve">Blazor is not a framework that had dedicated course material to learn from in school. It was introduced to myself and my group for our Capstone project and we were entirely reliant on each other to learn what was necessary to build the application given to us by our instructor. At the beginning of the project, I was tasked with researching and deciding whether to build a Server-Side app or a Web Assembly (WASM). </w:t>
+      <w:proofErr w:type="spellStart"/>
+      <w:r>
+        <w:t>Blazor</w:t>
+      </w:r>
+      <w:proofErr w:type="spellEnd"/>
+      <w:r>
+        <w:t xml:space="preserve"> is not a framework that had dedicated course material to learn from in school. It was introduced to myself and my group for our Capstone project and we were entirely reliant on each other to learn what was necessary to build the application given to us by our instructor. At the beginning of the project, I was tasked with researching and deciding whether to build a Server-Side app or a Web Assembly (WASM). </w:t>
       </w:r>
       <w:r>
         <w:t>After much discussion between the team and our instructor, we decided to go with a WASM app</w:t>
@@ -423,7 +473,23 @@
         <w:t xml:space="preserve"> </w:t>
       </w:r>
       <w:r>
-        <w:t>for three main reasons. First, the starting template to a WASM seemed more similar to our past MVC projects. Second, our instructor liked the idea of the application being able to run offline. Lastly, we had limited resources available to us for handling server-side processing and we believed that offloading such processes to the client-side would allow us to handle such large request with our API queries to the BrickLink database that we used – containing over 77,000 individual parts. This did lead to load times that would most likely have been shorter had we built a server-side app, but I still believe it was the best option given the resources that we had available to us.</w:t>
+        <w:t xml:space="preserve">for three main reasons. First, the starting template to a WASM seemed more </w:t>
+      </w:r>
+      <w:proofErr w:type="gramStart"/>
+      <w:r>
+        <w:t>similar to</w:t>
+      </w:r>
+      <w:proofErr w:type="gramEnd"/>
+      <w:r>
+        <w:t xml:space="preserve"> our past MVC projects. Second, our instructor liked the idea of the application being able to run offline. Lastly, we had limited resources available to us for handling server-side processing and we believed that offloading such processes to the client-side would allow us to handle such large request with our API queries to the </w:t>
+      </w:r>
+      <w:proofErr w:type="spellStart"/>
+      <w:r>
+        <w:t>BrickLink</w:t>
+      </w:r>
+      <w:proofErr w:type="spellEnd"/>
+      <w:r>
+        <w:t xml:space="preserve"> database that we used – containing over 77,000 individual parts. This did lead to load times that would most likely have been shorter had we built a server-side app, but I still believe it was the best option given the resources that we had available to us.</w:t>
       </w:r>
     </w:p>
     <w:p/>
@@ -461,7 +527,15 @@
         <w:t xml:space="preserve">React is something I had heard about quite a bit in school, but it was only introduced to the program the semester after I had taken the course which now teaches it. </w:t>
       </w:r>
       <w:r>
-        <w:t xml:space="preserve">It has been quite the experience trying to learn React on my own since the idea of Fundamental Programming was not a topic of discussion during my time in the program. I have found React to be very interesting </w:t>
+        <w:t xml:space="preserve">It has been quite the experience trying to learn React on my own since the idea of Fundamental Programming was not a topic of discussion during my time </w:t>
+      </w:r>
+      <w:proofErr w:type="gramStart"/>
+      <w:r>
+        <w:t>in</w:t>
+      </w:r>
+      <w:proofErr w:type="gramEnd"/>
+      <w:r>
+        <w:t xml:space="preserve"> the program. I have found React to be very interesting </w:t>
       </w:r>
       <w:r>
         <w:t>with</w:t>
@@ -470,7 +544,23 @@
         <w:t xml:space="preserve"> how it uses components</w:t>
       </w:r>
       <w:r>
-        <w:t xml:space="preserve"> in a reusable manner, similar to how I view classes to be reusable objects like we were taught in our OOP courses. I’m also intrigued by the use of one-way binding when passing parameters from parent components to child components and how that can keep data safe from unwanted changes. But what I’m most fascinated about is the use of React Hooks. I’ll admit that I don’t have the deepest </w:t>
+        <w:t xml:space="preserve"> in a reusable manner, </w:t>
+      </w:r>
+      <w:proofErr w:type="gramStart"/>
+      <w:r>
+        <w:t>similar to</w:t>
+      </w:r>
+      <w:proofErr w:type="gramEnd"/>
+      <w:r>
+        <w:t xml:space="preserve"> how I view classes to be reusable objects like we were taught in our OOP courses. I’m also intrigued </w:t>
+      </w:r>
+      <w:proofErr w:type="gramStart"/>
+      <w:r>
+        <w:t>by the use of</w:t>
+      </w:r>
+      <w:proofErr w:type="gramEnd"/>
+      <w:r>
+        <w:t xml:space="preserve"> one-way binding when passing parameters from parent components to child components and how that can keep data safe from unwanted changes. But what I’m most fascinated about is the use of React Hooks. I’ll admit that I don’t have the deepest </w:t>
       </w:r>
       <w:r>
         <w:lastRenderedPageBreak/>
@@ -585,7 +675,13 @@
         <w:t xml:space="preserve"> the photos I took were during live concerts, but after messing around with a few different lenses and lighting scenarios, I quickly realized how </w:t>
       </w:r>
       <w:r>
-        <w:t>the depth and framing of a shot could dramatically change the appearance of the subject. From then on, I fell in love with the idea of being able to capture moments in time that didn’t come across as bland as photo from a cellphone or the old digital cameras I grew up with.</w:t>
+        <w:t xml:space="preserve">the depth and framing of a shot could dramatically change the appearance of the subject. From then on, I fell in love with the idea of being able to capture moments in time that didn’t come across as bland as </w:t>
+      </w:r>
+      <w:r>
+        <w:t>photos</w:t>
+      </w:r>
+      <w:r>
+        <w:t xml:space="preserve"> from a cellphone or the old digital cameras I grew up with.</w:t>
       </w:r>
     </w:p>
     <w:p/>
@@ -691,7 +787,13 @@
         <w:t xml:space="preserve"> </w:t>
       </w:r>
       <w:r>
-        <w:t xml:space="preserve">Music and animation (and video games) were some of my favorite things to enjoy in my free time growing up. I have gone to more concerts than I could even try to remember, and I have more friends who are musicians than not, but it’s the one passion of mine that I would consider more of a hobby since it’s not something I ever spent much time learning. I have a good enough grasp of music theory, and a good ear to know what something “should” sound like, that I’ve earned the respect form my musician friends and are often asked for feedback on their projects. I’ve gone on a few tours with bands and was frequently asked “how it sounded” or if I could notice they “played out of tune/sang out of key” during certain parts of their set. Maybe some day I’ll try to turn this hobby into more of a passion, but for the time being, I think I have enough </w:t>
+        <w:t xml:space="preserve">Music and animation (and video games) were some of my favorite things to enjoy in my free time growing up. I have gone to more concerts than I could even try to remember, and I have more friends who are musicians than not, but it’s the one passion of mine that I would consider more of a hobby since it’s not something I ever spent much time learning. I have a good enough grasp of music theory, and a good ear to know what something “should” sound like, that I’ve earned the respect form my musician friends and are often asked for feedback on their projects. I’ve gone on a few tours with bands and was frequently asked “how it sounded” or if I could notice they “played out of tune/sang out of key” during certain parts of their set. Maybe </w:t>
+      </w:r>
+      <w:r>
+        <w:t>someday</w:t>
+      </w:r>
+      <w:r>
+        <w:t xml:space="preserve"> I’ll try to turn this hobby into more of a passion, but for the time being, I think I have enough </w:t>
       </w:r>
       <w:r>
         <w:t xml:space="preserve">other </w:t>
@@ -789,8 +891,13 @@
         <w:t>I went a few times on my own and quickly fell back in love with the sport and started a collection of different discs I could use and learning how they fly. I bugged a handful of friends to join me before getting two more of them sucked into the sport as well, and now we’ve been going as much as the seasons allow. I recently joined the PDGA with the hopes of being able to compete in a few tournaments this summer to see how I stack up against others in the state. If you don’t believe me, type my name (or another registered PDGA member</w:t>
       </w:r>
       <w:r>
-        <w:t xml:space="preserve"> like my favorite pros Simon Lizotte and Calvin Heimburg</w:t>
-      </w:r>
+        <w:t xml:space="preserve"> like my favorite pros Simon Lizotte and Calvin </w:t>
+      </w:r>
+      <w:proofErr w:type="spellStart"/>
+      <w:r>
+        <w:t>Heimburg</w:t>
+      </w:r>
+      <w:proofErr w:type="spellEnd"/>
       <w:r>
         <w:t xml:space="preserve">) in the fields below to see for yourself! --- These fields are connected to the PDGA API found at </w:t>
       </w:r>
@@ -1566,21 +1673,6 @@
 </file>
 
 <file path=customXml/item1.xml><?xml version="1.0" encoding="utf-8"?>
-<p:properties xmlns:p="http://schemas.microsoft.com/office/2006/metadata/properties" xmlns:xsi="http://www.w3.org/2001/XMLSchema-instance" xmlns:pc="http://schemas.microsoft.com/office/infopath/2007/PartnerControls">
-  <documentManagement/>
-</p:properties>
-</file>
-
-<file path=customXml/item2.xml><?xml version="1.0" encoding="utf-8"?>
-<?mso-contentType ?>
-<FormTemplates xmlns="http://schemas.microsoft.com/sharepoint/v3/contenttype/forms">
-  <Display>DocumentLibraryForm</Display>
-  <Edit>DocumentLibraryForm</Edit>
-  <New>DocumentLibraryForm</New>
-</FormTemplates>
-</file>
-
-<file path=customXml/item3.xml><?xml version="1.0" encoding="utf-8"?>
 <ct:contentTypeSchema xmlns:ct="http://schemas.microsoft.com/office/2006/metadata/contentType" xmlns:ma="http://schemas.microsoft.com/office/2006/metadata/properties/metaAttributes" ct:_="" ma:_="" ma:contentTypeName="Document" ma:contentTypeID="0x01010012D1A0E3789A7B4EAE105D14531A2845" ma:contentTypeVersion="14" ma:contentTypeDescription="Create a new document." ma:contentTypeScope="" ma:versionID="7dd03ae27b0c1873d868718a6ca9ddc1">
   <xsd:schema xmlns:xsd="http://www.w3.org/2001/XMLSchema" xmlns:xs="http://www.w3.org/2001/XMLSchema" xmlns:p="http://schemas.microsoft.com/office/2006/metadata/properties" xmlns:ns3="44177163-7fb2-4b92-bf00-6af3bf23e580" xmlns:ns4="fa65ca84-3c94-4b1f-801f-12899da3e90e" targetNamespace="http://schemas.microsoft.com/office/2006/metadata/properties" ma:root="true" ma:fieldsID="6de6b9da242cedbb33d2cea39022ce20" ns3:_="" ns4:_="">
     <xsd:import namespace="44177163-7fb2-4b92-bf00-6af3bf23e580"/>
@@ -1809,24 +1901,22 @@
 </ct:contentTypeSchema>
 </file>
 
-<file path=customXml/itemProps1.xml><?xml version="1.0" encoding="utf-8"?>
-<ds:datastoreItem xmlns:ds="http://schemas.openxmlformats.org/officeDocument/2006/customXml" ds:itemID="{A84E1760-1C03-4A5B-BCED-E14B54932BAE}">
-  <ds:schemaRefs>
-    <ds:schemaRef ds:uri="http://schemas.microsoft.com/office/2006/metadata/properties"/>
-    <ds:schemaRef ds:uri="http://schemas.microsoft.com/office/infopath/2007/PartnerControls"/>
-  </ds:schemaRefs>
-</ds:datastoreItem>
+<file path=customXml/item2.xml><?xml version="1.0" encoding="utf-8"?>
+<?mso-contentType ?>
+<FormTemplates xmlns="http://schemas.microsoft.com/sharepoint/v3/contenttype/forms">
+  <Display>DocumentLibraryForm</Display>
+  <Edit>DocumentLibraryForm</Edit>
+  <New>DocumentLibraryForm</New>
+</FormTemplates>
 </file>
 
-<file path=customXml/itemProps2.xml><?xml version="1.0" encoding="utf-8"?>
-<ds:datastoreItem xmlns:ds="http://schemas.openxmlformats.org/officeDocument/2006/customXml" ds:itemID="{5EBD8E2C-888C-4396-B195-EDB895AA71A8}">
-  <ds:schemaRefs>
-    <ds:schemaRef ds:uri="http://schemas.microsoft.com/sharepoint/v3/contenttype/forms"/>
-  </ds:schemaRefs>
-</ds:datastoreItem>
+<file path=customXml/item3.xml><?xml version="1.0" encoding="utf-8"?>
+<p:properties xmlns:p="http://schemas.microsoft.com/office/2006/metadata/properties" xmlns:xsi="http://www.w3.org/2001/XMLSchema-instance" xmlns:pc="http://schemas.microsoft.com/office/infopath/2007/PartnerControls">
+  <documentManagement/>
+</p:properties>
 </file>
 
-<file path=customXml/itemProps3.xml><?xml version="1.0" encoding="utf-8"?>
+<file path=customXml/itemProps1.xml><?xml version="1.0" encoding="utf-8"?>
 <ds:datastoreItem xmlns:ds="http://schemas.openxmlformats.org/officeDocument/2006/customXml" ds:itemID="{ACD722D0-09A7-4B4A-B9A8-E8F914DFA969}">
   <ds:schemaRefs>
     <ds:schemaRef ds:uri="http://schemas.microsoft.com/office/2006/metadata/contentType"/>
@@ -1843,4 +1933,21 @@
     <ds:schemaRef ds:uri="http://schemas.microsoft.com/internal/obd"/>
   </ds:schemaRefs>
 </ds:datastoreItem>
+</file>
+
+<file path=customXml/itemProps2.xml><?xml version="1.0" encoding="utf-8"?>
+<ds:datastoreItem xmlns:ds="http://schemas.openxmlformats.org/officeDocument/2006/customXml" ds:itemID="{5EBD8E2C-888C-4396-B195-EDB895AA71A8}">
+  <ds:schemaRefs>
+    <ds:schemaRef ds:uri="http://schemas.microsoft.com/sharepoint/v3/contenttype/forms"/>
+  </ds:schemaRefs>
+</ds:datastoreItem>
+</file>
+
+<file path=customXml/itemProps3.xml><?xml version="1.0" encoding="utf-8"?>
+<ds:datastoreItem xmlns:ds="http://schemas.openxmlformats.org/officeDocument/2006/customXml" ds:itemID="{A84E1760-1C03-4A5B-BCED-E14B54932BAE}">
+  <ds:schemaRefs>
+    <ds:schemaRef ds:uri="http://schemas.microsoft.com/office/2006/metadata/properties"/>
+    <ds:schemaRef ds:uri="http://schemas.microsoft.com/office/infopath/2007/PartnerControls"/>
+  </ds:schemaRefs>
+</ds:datastoreItem>
 </file>
</xml_diff>